<commit_message>
Day 4 progress (see description for more information)
- improved the test cases doc
- finished testing the deck
- made file organization better (seperated tests exceptions and the classes)
</commit_message>
<xml_diff>
--- a/Documentation/Test Cases.docx
+++ b/Documentation/Test Cases.docx
@@ -1476,6 +1476,107 @@
           </w:p>
         </w:tc>
       </w:tr>
+      <w:tr>
+        <w:trPr>
+          <w:trHeight w:val="584"/>
+        </w:trPr>
+        <w:tc>
+          <w:tcPr>
+            <w:tcW w:w="2035" w:type="pct"/>
+            <w:shd w:val="clear" w:color="auto" w:fill="auto"/>
+            <w:tcMar>
+              <w:top w:w="15" w:type="dxa"/>
+              <w:left w:w="108" w:type="dxa"/>
+              <w:bottom w:w="0" w:type="dxa"/>
+              <w:right w:w="108" w:type="dxa"/>
+            </w:tcMar>
+          </w:tcPr>
+          <w:p>
+            <w:pPr>
+              <w:pStyle w:val="ListParagraph"/>
+              <w:numPr>
+                <w:ilvl w:val="0"/>
+                <w:numId w:val="2"/>
+              </w:numPr>
+              <w:rPr>
+                <w:rFonts w:ascii="Calibri" w:hAnsi="Calibri" w:cs="Calibri"/>
+              </w:rPr>
+            </w:pPr>
+            <w:r>
+              <w:rPr>
+                <w:rFonts w:ascii="Calibri" w:hAnsi="Calibri" w:cs="Calibri"/>
+              </w:rPr>
+              <w:t>Shuffle only once</w:t>
+            </w:r>
+          </w:p>
+        </w:tc>
+        <w:tc>
+          <w:tcPr>
+            <w:tcW w:w="1298" w:type="pct"/>
+            <w:shd w:val="clear" w:color="auto" w:fill="auto"/>
+            <w:tcMar>
+              <w:top w:w="15" w:type="dxa"/>
+              <w:left w:w="108" w:type="dxa"/>
+              <w:bottom w:w="0" w:type="dxa"/>
+              <w:right w:w="108" w:type="dxa"/>
+            </w:tcMar>
+          </w:tcPr>
+          <w:p>
+            <w:pPr>
+              <w:pStyle w:val="ListParagraph"/>
+              <w:numPr>
+                <w:ilvl w:val="0"/>
+                <w:numId w:val="1"/>
+              </w:numPr>
+              <w:ind w:left="466"/>
+              <w:jc w:val="both"/>
+              <w:rPr>
+                <w:rFonts w:ascii="Calibri" w:hAnsi="Calibri" w:cs="Calibri"/>
+                <w:szCs w:val="22"/>
+              </w:rPr>
+            </w:pPr>
+            <w:r>
+              <w:rPr>
+                <w:rFonts w:ascii="Calibri" w:hAnsi="Calibri" w:cs="Calibri"/>
+                <w:szCs w:val="22"/>
+              </w:rPr>
+              <w:t>shuffle once</w:t>
+            </w:r>
+          </w:p>
+        </w:tc>
+        <w:tc>
+          <w:tcPr>
+            <w:tcW w:w="1667" w:type="pct"/>
+            <w:shd w:val="clear" w:color="auto" w:fill="auto"/>
+            <w:tcMar>
+              <w:top w:w="15" w:type="dxa"/>
+              <w:left w:w="108" w:type="dxa"/>
+              <w:bottom w:w="0" w:type="dxa"/>
+              <w:right w:w="108" w:type="dxa"/>
+            </w:tcMar>
+          </w:tcPr>
+          <w:p>
+            <w:pPr>
+              <w:pStyle w:val="ListParagraph"/>
+              <w:numPr>
+                <w:ilvl w:val="0"/>
+                <w:numId w:val="1"/>
+              </w:numPr>
+              <w:rPr>
+                <w:rFonts w:ascii="Calibri" w:hAnsi="Calibri" w:cs="Calibri"/>
+                <w:szCs w:val="22"/>
+              </w:rPr>
+            </w:pPr>
+            <w:r>
+              <w:rPr>
+                <w:rFonts w:ascii="Calibri" w:hAnsi="Calibri" w:cs="Calibri"/>
+                <w:szCs w:val="22"/>
+              </w:rPr>
+              <w:t>shuffle more than once</w:t>
+            </w:r>
+          </w:p>
+        </w:tc>
+      </w:tr>
     </w:tbl>
     <w:p>
       <w:pPr>
@@ -1527,7 +1628,6 @@
           <w:b/>
           <w:bCs/>
         </w:rPr>
-        <w:lastRenderedPageBreak/>
         <w:t xml:space="preserve">     Mapping:</w:t>
       </w:r>
     </w:p>
@@ -1811,6 +1911,45 @@
                 <w:rFonts w:ascii="Calibri" w:hAnsi="Calibri" w:cs="Calibri"/>
               </w:rPr>
               <w:t>unshuffled deck with a size of 51</w:t>
+            </w:r>
+          </w:p>
+        </w:tc>
+      </w:tr>
+      <w:tr>
+        <w:tc>
+          <w:tcPr>
+            <w:tcW w:w="2126" w:type="dxa"/>
+          </w:tcPr>
+          <w:p>
+            <w:pPr>
+              <w:jc w:val="center"/>
+              <w:rPr>
+                <w:rFonts w:ascii="Calibri" w:hAnsi="Calibri" w:cs="Calibri"/>
+              </w:rPr>
+            </w:pPr>
+            <w:r>
+              <w:rPr>
+                <w:rFonts w:ascii="Calibri" w:hAnsi="Calibri" w:cs="Calibri"/>
+              </w:rPr>
+              <w:t>5,6</w:t>
+            </w:r>
+          </w:p>
+        </w:tc>
+        <w:tc>
+          <w:tcPr>
+            <w:tcW w:w="7655" w:type="dxa"/>
+          </w:tcPr>
+          <w:p>
+            <w:pPr>
+              <w:rPr>
+                <w:rFonts w:ascii="Calibri" w:hAnsi="Calibri" w:cs="Calibri"/>
+              </w:rPr>
+            </w:pPr>
+            <w:r>
+              <w:rPr>
+                <w:rFonts w:ascii="Calibri" w:hAnsi="Calibri" w:cs="Calibri"/>
+              </w:rPr>
+              <w:t>unshuffled deck with a size of 52</w:t>
             </w:r>
           </w:p>
         </w:tc>
@@ -2485,6 +2624,50 @@
           <w:szCs w:val="28"/>
         </w:rPr>
       </w:pPr>
+    </w:p>
+    <w:p>
+      <w:pPr>
+        <w:rPr>
+          <w:rFonts w:ascii="Calibri" w:hAnsi="Calibri" w:cs="Calibri"/>
+          <w:b/>
+          <w:bCs/>
+          <w:sz w:val="28"/>
+          <w:szCs w:val="28"/>
+        </w:rPr>
+      </w:pPr>
+    </w:p>
+    <w:p>
+      <w:pPr>
+        <w:rPr>
+          <w:rFonts w:ascii="Calibri" w:hAnsi="Calibri" w:cs="Calibri"/>
+          <w:b/>
+          <w:bCs/>
+          <w:sz w:val="28"/>
+          <w:szCs w:val="28"/>
+        </w:rPr>
+      </w:pPr>
+    </w:p>
+    <w:p>
+      <w:pPr>
+        <w:rPr>
+          <w:rFonts w:ascii="Calibri" w:hAnsi="Calibri" w:cs="Calibri"/>
+          <w:b/>
+          <w:bCs/>
+          <w:sz w:val="28"/>
+          <w:szCs w:val="28"/>
+        </w:rPr>
+      </w:pPr>
+    </w:p>
+    <w:p>
+      <w:pPr>
+        <w:rPr>
+          <w:rFonts w:ascii="Calibri" w:hAnsi="Calibri" w:cs="Calibri"/>
+          <w:b/>
+          <w:bCs/>
+          <w:sz w:val="28"/>
+          <w:szCs w:val="28"/>
+        </w:rPr>
+      </w:pPr>
       <w:r>
         <w:rPr>
           <w:rFonts w:ascii="Calibri" w:hAnsi="Calibri" w:cs="Calibri"/>
@@ -2493,6 +2676,7 @@
           <w:sz w:val="28"/>
           <w:szCs w:val="28"/>
         </w:rPr>
+        <w:lastRenderedPageBreak/>
         <w:t xml:space="preserve">Test Case </w:t>
       </w:r>
       <w:r>
@@ -2821,7 +3005,6 @@
               <w:rPr>
                 <w:rFonts w:ascii="Calibri" w:hAnsi="Calibri" w:cs="Calibri"/>
               </w:rPr>
-              <w:lastRenderedPageBreak/>
               <w:t xml:space="preserve">Must Return the size of the </w:t>
             </w:r>
             <w:r>
@@ -3096,7 +3279,7 @@
                 <w:rFonts w:ascii="Calibri" w:hAnsi="Calibri" w:cs="Calibri"/>
                 <w:szCs w:val="22"/>
               </w:rPr>
-              <w:t>size &lt; 0 OR size &gt; 52</w:t>
+              <w:t>size &gt; 52</w:t>
             </w:r>
           </w:p>
         </w:tc>
@@ -4105,7 +4288,15 @@
                 <w:rFonts w:ascii="Calibri" w:hAnsi="Calibri" w:cs="Calibri"/>
                 <w:szCs w:val="22"/>
               </w:rPr>
-              <w:t xml:space="preserve"> in the right order and </w:t>
+              <w:t xml:space="preserve"> in the right </w:t>
+            </w:r>
+            <w:r>
+              <w:rPr>
+                <w:rFonts w:ascii="Calibri" w:hAnsi="Calibri" w:cs="Calibri"/>
+                <w:szCs w:val="22"/>
+              </w:rPr>
+              <w:lastRenderedPageBreak/>
+              <w:t xml:space="preserve">order and </w:t>
             </w:r>
             <w:r>
               <w:rPr>
@@ -4151,6 +4342,7 @@
                 <w:rFonts w:ascii="Calibri" w:hAnsi="Calibri" w:cs="Calibri"/>
                 <w:szCs w:val="22"/>
               </w:rPr>
+              <w:lastRenderedPageBreak/>
               <w:t>Invalid object</w:t>
             </w:r>
             <w:r>
@@ -4234,7 +4426,6 @@
                 <w:sz w:val="28"/>
                 <w:szCs w:val="28"/>
               </w:rPr>
-              <w:lastRenderedPageBreak/>
               <w:t>Test equivalence # mapping</w:t>
             </w:r>
           </w:p>
@@ -5368,6 +5559,7 @@
               <w:rPr>
                 <w:rFonts w:ascii="Calibri" w:hAnsi="Calibri" w:cs="Calibri"/>
               </w:rPr>
+              <w:lastRenderedPageBreak/>
               <w:t xml:space="preserve">number of cards: </w:t>
             </w:r>
             <w:r>
@@ -5537,7 +5729,6 @@
                 <w:sz w:val="28"/>
                 <w:szCs w:val="28"/>
               </w:rPr>
-              <w:lastRenderedPageBreak/>
               <w:t>Rules/Constraints</w:t>
             </w:r>
           </w:p>
@@ -6919,7 +7110,6 @@
               <w:rPr>
                 <w:rFonts w:ascii="Calibri" w:hAnsi="Calibri" w:cs="Calibri"/>
               </w:rPr>
-              <w:lastRenderedPageBreak/>
               <w:t>2</w:t>
             </w:r>
           </w:p>
@@ -8033,6 +8223,7 @@
               <w:rPr>
                 <w:rFonts w:ascii="Calibri" w:hAnsi="Calibri" w:cs="Calibri"/>
               </w:rPr>
+              <w:lastRenderedPageBreak/>
               <w:t>player 2: 26 cards</w:t>
             </w:r>
           </w:p>
@@ -9197,6 +9388,7 @@
                 <w:sz w:val="28"/>
                 <w:szCs w:val="28"/>
               </w:rPr>
+              <w:lastRenderedPageBreak/>
               <w:t>Test equivalence # mapping</w:t>
             </w:r>
           </w:p>
@@ -9362,7 +9554,6 @@
           <w:sz w:val="28"/>
           <w:szCs w:val="28"/>
         </w:rPr>
-        <w:lastRenderedPageBreak/>
         <w:t xml:space="preserve">Test Case </w:t>
       </w:r>
       <w:r>
@@ -10432,6 +10623,7 @@
               <w:rPr>
                 <w:rFonts w:ascii="Calibri" w:hAnsi="Calibri" w:cs="Calibri"/>
               </w:rPr>
+              <w:lastRenderedPageBreak/>
               <w:t xml:space="preserve">The method must check </w:t>
             </w:r>
             <w:r>
@@ -10694,7 +10886,6 @@
                 <w:sz w:val="28"/>
                 <w:szCs w:val="28"/>
               </w:rPr>
-              <w:lastRenderedPageBreak/>
               <w:t>Test equivalence # mapping</w:t>
             </w:r>
           </w:p>

</xml_diff>